<commit_message>
añadidos resultados a los bugs intencionados (1 de 2 encontrados)
</commit_message>
<xml_diff>
--- a/Item 7/Partes para los Bugs Intencionados/Intentional bugs(Alex).docx
+++ b/Item 7/Partes para los Bugs Intencionados/Intentional bugs(Alex).docx
@@ -1150,221 +1150,38 @@
     </w:p>
     <w:p>
       <w:pPr>
-        <w:pStyle w:val="Notes"/>
-        <w:rPr>
-          <w:rFonts w:ascii="Times New Roman" w:hAnsi="Times New Roman" w:cs="Times New Roman"/>
+        <w:rPr>
+          <w:lang w:val="es-ES"/>
         </w:rPr>
       </w:pPr>
+      <w:bookmarkStart w:id="1" w:name="_GoBack"/>
+      <w:bookmarkEnd w:id="1"/>
+    </w:p>
+    <w:p>
+      <w:pPr>
+        <w:rPr>
+          <w:lang w:val="es-ES"/>
+        </w:rPr>
+      </w:pPr>
+      <w:r>
+        <w:rPr>
+          <w:lang w:val="es-ES"/>
+        </w:rPr>
+        <w:t xml:space="preserve">El </w:t>
+      </w:r>
       <w:proofErr w:type="spellStart"/>
       <w:r>
         <w:rPr>
-          <w:rFonts w:ascii="Times New Roman" w:hAnsi="Times New Roman" w:cs="Times New Roman"/>
-          <w:lang w:val="es-ES"/>
-        </w:rPr>
-        <w:t>Comment</w:t>
+          <w:lang w:val="es-ES"/>
+        </w:rPr>
+        <w:t>tester</w:t>
       </w:r>
       <w:proofErr w:type="spellEnd"/>
       <w:r>
         <w:rPr>
-          <w:rFonts w:ascii="Times New Roman" w:hAnsi="Times New Roman" w:cs="Times New Roman"/>
-          <w:lang w:val="es-ES"/>
-        </w:rPr>
-        <w:t xml:space="preserve"> </w:t>
-      </w:r>
-      <w:proofErr w:type="spellStart"/>
-      <w:r>
-        <w:rPr>
-          <w:rFonts w:ascii="Times New Roman" w:hAnsi="Times New Roman" w:cs="Times New Roman"/>
-          <w:lang w:val="es-ES"/>
-        </w:rPr>
-        <w:t>on</w:t>
-      </w:r>
-      <w:proofErr w:type="spellEnd"/>
-      <w:r>
-        <w:rPr>
-          <w:rFonts w:ascii="Times New Roman" w:hAnsi="Times New Roman" w:cs="Times New Roman"/>
-          <w:lang w:val="es-ES"/>
-        </w:rPr>
-        <w:t xml:space="preserve"> </w:t>
-      </w:r>
-      <w:proofErr w:type="spellStart"/>
-      <w:r>
-        <w:rPr>
-          <w:rFonts w:ascii="Times New Roman" w:hAnsi="Times New Roman" w:cs="Times New Roman"/>
-          <w:lang w:val="es-ES"/>
-        </w:rPr>
-        <w:t>whether</w:t>
-      </w:r>
-      <w:proofErr w:type="spellEnd"/>
-      <w:r>
-        <w:rPr>
-          <w:rFonts w:ascii="Times New Roman" w:hAnsi="Times New Roman" w:cs="Times New Roman"/>
-          <w:lang w:val="es-ES"/>
-        </w:rPr>
-        <w:t xml:space="preserve"> </w:t>
-      </w:r>
-      <w:proofErr w:type="spellStart"/>
-      <w:r>
-        <w:rPr>
-          <w:rFonts w:ascii="Times New Roman" w:hAnsi="Times New Roman" w:cs="Times New Roman"/>
-          <w:lang w:val="es-ES"/>
-        </w:rPr>
-        <w:t>the</w:t>
-      </w:r>
-      <w:proofErr w:type="spellEnd"/>
-      <w:r>
-        <w:rPr>
-          <w:rFonts w:ascii="Times New Roman" w:hAnsi="Times New Roman" w:cs="Times New Roman"/>
-          <w:lang w:val="es-ES"/>
-        </w:rPr>
-        <w:t xml:space="preserve"> </w:t>
-      </w:r>
-      <w:proofErr w:type="spellStart"/>
-      <w:r>
-        <w:rPr>
-          <w:rFonts w:ascii="Times New Roman" w:hAnsi="Times New Roman" w:cs="Times New Roman"/>
-          <w:lang w:val="es-ES"/>
-        </w:rPr>
-        <w:t>tester</w:t>
-      </w:r>
-      <w:proofErr w:type="spellEnd"/>
-      <w:r>
-        <w:rPr>
-          <w:rFonts w:ascii="Times New Roman" w:hAnsi="Times New Roman" w:cs="Times New Roman"/>
-          <w:lang w:val="es-ES"/>
-        </w:rPr>
-        <w:t xml:space="preserve"> </w:t>
-      </w:r>
-      <w:proofErr w:type="spellStart"/>
-      <w:r>
-        <w:rPr>
-          <w:rFonts w:ascii="Times New Roman" w:hAnsi="Times New Roman" w:cs="Times New Roman"/>
-          <w:lang w:val="es-ES"/>
-        </w:rPr>
-        <w:t>found</w:t>
-      </w:r>
-      <w:proofErr w:type="spellEnd"/>
-      <w:r>
-        <w:rPr>
-          <w:rFonts w:ascii="Times New Roman" w:hAnsi="Times New Roman" w:cs="Times New Roman"/>
-          <w:lang w:val="es-ES"/>
-        </w:rPr>
-        <w:t xml:space="preserve"> </w:t>
-      </w:r>
-      <w:proofErr w:type="spellStart"/>
-      <w:r>
-        <w:rPr>
-          <w:rFonts w:ascii="Times New Roman" w:hAnsi="Times New Roman" w:cs="Times New Roman"/>
-          <w:lang w:val="es-ES"/>
-        </w:rPr>
-        <w:t>this</w:t>
-      </w:r>
-      <w:proofErr w:type="spellEnd"/>
-      <w:r>
-        <w:rPr>
-          <w:rFonts w:ascii="Times New Roman" w:hAnsi="Times New Roman" w:cs="Times New Roman"/>
-          <w:lang w:val="es-ES"/>
-        </w:rPr>
-        <w:t xml:space="preserve"> bug </w:t>
-      </w:r>
-      <w:proofErr w:type="spellStart"/>
-      <w:r>
-        <w:rPr>
-          <w:rFonts w:ascii="Times New Roman" w:hAnsi="Times New Roman" w:cs="Times New Roman"/>
-          <w:lang w:val="es-ES"/>
-        </w:rPr>
-        <w:t>or</w:t>
-      </w:r>
-      <w:proofErr w:type="spellEnd"/>
-      <w:r>
-        <w:rPr>
-          <w:rFonts w:ascii="Times New Roman" w:hAnsi="Times New Roman" w:cs="Times New Roman"/>
-          <w:lang w:val="es-ES"/>
-        </w:rPr>
-        <w:t xml:space="preserve"> </w:t>
-      </w:r>
-      <w:proofErr w:type="spellStart"/>
-      <w:r>
-        <w:rPr>
-          <w:rFonts w:ascii="Times New Roman" w:hAnsi="Times New Roman" w:cs="Times New Roman"/>
-          <w:lang w:val="es-ES"/>
-        </w:rPr>
-        <w:t>not</w:t>
-      </w:r>
-      <w:proofErr w:type="spellEnd"/>
-      <w:r>
-        <w:rPr>
-          <w:rFonts w:ascii="Times New Roman" w:hAnsi="Times New Roman" w:cs="Times New Roman"/>
-          <w:lang w:val="es-ES"/>
-        </w:rPr>
-        <w:t>.</w:t>
-      </w:r>
-      <w:r>
-        <w:rPr>
-          <w:rFonts w:ascii="Times New Roman" w:hAnsi="Times New Roman" w:cs="Times New Roman"/>
-          <w:lang w:val="es-ES"/>
-        </w:rPr>
-        <w:t xml:space="preserve"> </w:t>
-      </w:r>
-      <w:proofErr w:type="spellStart"/>
-      <w:r>
-        <w:rPr>
-          <w:rFonts w:ascii="Times New Roman" w:hAnsi="Times New Roman" w:cs="Times New Roman"/>
-          <w:lang w:val="es-ES"/>
-        </w:rPr>
-        <w:t>For</w:t>
-      </w:r>
-      <w:proofErr w:type="spellEnd"/>
-      <w:r>
-        <w:rPr>
-          <w:rFonts w:ascii="Times New Roman" w:hAnsi="Times New Roman" w:cs="Times New Roman"/>
-          <w:lang w:val="es-ES"/>
-        </w:rPr>
-        <w:t xml:space="preserve"> </w:t>
-      </w:r>
-      <w:proofErr w:type="spellStart"/>
-      <w:r>
-        <w:rPr>
-          <w:rFonts w:ascii="Times New Roman" w:hAnsi="Times New Roman" w:cs="Times New Roman"/>
-          <w:lang w:val="es-ES"/>
-        </w:rPr>
-        <w:t>instance</w:t>
-      </w:r>
-      <w:proofErr w:type="spellEnd"/>
-      <w:r>
-        <w:rPr>
-          <w:rFonts w:ascii="Times New Roman" w:hAnsi="Times New Roman" w:cs="Times New Roman"/>
-          <w:lang w:val="es-ES"/>
-        </w:rPr>
-        <w:t>, “</w:t>
-      </w:r>
-      <w:proofErr w:type="spellStart"/>
-      <w:r>
-        <w:rPr>
-          <w:rFonts w:ascii="Times New Roman" w:hAnsi="Times New Roman" w:cs="Times New Roman"/>
-          <w:lang w:val="es-ES"/>
-        </w:rPr>
-        <w:t>The</w:t>
-      </w:r>
-      <w:proofErr w:type="spellEnd"/>
-      <w:r>
-        <w:rPr>
-          <w:rFonts w:ascii="Times New Roman" w:hAnsi="Times New Roman" w:cs="Times New Roman"/>
-          <w:lang w:val="es-ES"/>
-        </w:rPr>
-        <w:t xml:space="preserve"> teste</w:t>
-      </w:r>
-      <w:r>
-        <w:rPr>
-          <w:rFonts w:ascii="Times New Roman" w:hAnsi="Times New Roman" w:cs="Times New Roman"/>
-        </w:rPr>
-        <w:t>r reported on this error, but he didn’t mention the phone numbers that he entered”.</w:t>
-      </w:r>
-      <w:r>
-        <w:rPr>
-          <w:rFonts w:ascii="Times New Roman" w:hAnsi="Times New Roman" w:cs="Times New Roman"/>
-        </w:rPr>
-        <w:t xml:space="preserve"> </w:t>
+          <w:lang w:val="es-ES"/>
+        </w:rPr>
+        <w:t xml:space="preserve"> no parece haber encontrado el bug ya que comenta que en la creación de anuncios le salía un error de validación en la fecha que le impedía continuar, hemos sido incapaces de replicar dicho bug que comenta.</w:t>
       </w:r>
     </w:p>
     <w:p>
@@ -1397,8 +1214,6 @@
         </w:rPr>
         <w:t>25.b</w:t>
       </w:r>
-      <w:bookmarkStart w:id="1" w:name="_GoBack"/>
-      <w:bookmarkEnd w:id="1"/>
       <w:r>
         <w:rPr>
           <w:rFonts w:ascii="Times New Roman" w:hAnsi="Times New Roman" w:cs="Times New Roman"/>
@@ -1502,35 +1317,61 @@
         <w:pStyle w:val="Subttulo"/>
         <w:rPr>
           <w:rFonts w:ascii="Times New Roman" w:hAnsi="Times New Roman" w:cs="Times New Roman"/>
+          <w:lang w:val="es-ES"/>
         </w:rPr>
       </w:pPr>
-      <w:r>
-        <w:rPr>
-          <w:rFonts w:ascii="Times New Roman" w:hAnsi="Times New Roman" w:cs="Times New Roman"/>
+      <w:proofErr w:type="spellStart"/>
+      <w:r>
+        <w:rPr>
+          <w:rFonts w:ascii="Times New Roman" w:hAnsi="Times New Roman" w:cs="Times New Roman"/>
+          <w:lang w:val="es-ES"/>
         </w:rPr>
         <w:t>Results</w:t>
       </w:r>
+      <w:proofErr w:type="spellEnd"/>
     </w:p>
     <w:p>
       <w:pPr>
-        <w:pStyle w:val="Notes"/>
-        <w:rPr>
-          <w:rFonts w:ascii="Times New Roman" w:hAnsi="Times New Roman" w:cs="Times New Roman"/>
+        <w:rPr>
+          <w:rFonts w:ascii="Times New Roman" w:hAnsi="Times New Roman" w:cs="Times New Roman"/>
+          <w:lang w:val="es-ES"/>
         </w:rPr>
       </w:pPr>
       <w:r>
         <w:rPr>
           <w:rFonts w:ascii="Times New Roman" w:hAnsi="Times New Roman" w:cs="Times New Roman"/>
-        </w:rPr>
-        <w:t xml:space="preserve">Comment on whether the tester found this bug or not. For instance, “The tester reported on this error, but he didn’t mention the phone numbers that he entered”. </w:t>
-      </w:r>
-    </w:p>
-    <w:p>
-      <w:pPr>
-        <w:rPr>
-          <w:rFonts w:ascii="Times New Roman" w:hAnsi="Times New Roman" w:cs="Times New Roman"/>
-        </w:rPr>
-      </w:pPr>
+          <w:lang w:val="es-ES"/>
+        </w:rPr>
+        <w:t>Parece que lo</w:t>
+      </w:r>
+      <w:r>
+        <w:rPr>
+          <w:rFonts w:ascii="Times New Roman" w:hAnsi="Times New Roman" w:cs="Times New Roman"/>
+          <w:lang w:val="es-ES"/>
+        </w:rPr>
+        <w:t xml:space="preserve"> ha encontrado correctamente ya que dice que muestra lo</w:t>
+      </w:r>
+      <w:r>
+        <w:rPr>
+          <w:rFonts w:ascii="Times New Roman" w:hAnsi="Times New Roman" w:cs="Times New Roman"/>
+          <w:lang w:val="es-ES"/>
+        </w:rPr>
+        <w:t>s</w:t>
+      </w:r>
+      <w:r>
+        <w:rPr>
+          <w:rFonts w:ascii="Times New Roman" w:hAnsi="Times New Roman" w:cs="Times New Roman"/>
+          <w:lang w:val="es-ES"/>
+        </w:rPr>
+        <w:t xml:space="preserve"> mismos anuncios que en la lista de todos los anuncios</w:t>
+      </w:r>
+      <w:r>
+        <w:rPr>
+          <w:rFonts w:ascii="Times New Roman" w:hAnsi="Times New Roman" w:cs="Times New Roman"/>
+          <w:lang w:val="es-ES"/>
+        </w:rPr>
+        <w:t>.</w:t>
+      </w:r>
     </w:p>
     <w:p>
       <w:pPr>
@@ -3647,7 +3488,7 @@
 </file>
 
 <file path=customXml/itemProps1.xml><?xml version="1.0" encoding="utf-8"?>
-<ds:datastoreItem xmlns:ds="http://schemas.openxmlformats.org/officeDocument/2006/customXml" ds:itemID="{EE30B2FE-5F11-43E9-BD46-1B217FF88B82}">
+<ds:datastoreItem xmlns:ds="http://schemas.openxmlformats.org/officeDocument/2006/customXml" ds:itemID="{F318CA1E-27F3-45C6-9B45-EBF64716F2DD}">
   <ds:schemaRefs>
     <ds:schemaRef ds:uri="http://schemas.openxmlformats.org/officeDocument/2006/bibliography"/>
   </ds:schemaRefs>

</xml_diff>